<commit_message>
Final abstract edits prior to ISEE NAC submission
</commit_message>
<xml_diff>
--- a/reports/01_paper/conference_abstract/Disruption to Test Scores after Tropical Cyclones in the United States 2022 12 08b RP.docx
+++ b/reports/01_paper/conference_abstract/Disruption to Test Scores after Tropical Cyclones in the United States 2022 12 08b RP.docx
@@ -308,11 +308,9 @@
       <w:r>
         <w:t xml:space="preserve">every element </w:t>
       </w:r>
-      <w:ins w:id="0" w:author="Parks, Robbie M" w:date="2022-12-08T15:31:00Z">
-        <w:r>
-          <w:t xml:space="preserve">of the lives </w:t>
-        </w:r>
-      </w:ins>
+      <w:r>
+        <w:t xml:space="preserve">of the lives </w:t>
+      </w:r>
       <w:r>
         <w:t xml:space="preserve">of </w:t>
       </w:r>
@@ -356,35 +354,23 @@
         <w:t xml:space="preserve"> previous studies</w:t>
       </w:r>
       <w:r>
-        <w:t xml:space="preserve"> have </w:t>
-      </w:r>
-      <w:del w:id="1" w:author="Parks, Robbie M" w:date="2022-12-08T15:31:00Z">
-        <w:r>
-          <w:delText>shown other</w:delText>
-        </w:r>
-        <w:r>
-          <w:delText>s</w:delText>
-        </w:r>
-        <w:r>
-          <w:delText>, such as wildfires, have</w:delText>
-        </w:r>
-      </w:del>
-      <w:ins w:id="2" w:author="Parks, Robbie M" w:date="2022-12-08T15:31:00Z">
-        <w:r>
-          <w:t>wildfires have</w:t>
-        </w:r>
-      </w:ins>
-      <w:r>
         <w:t xml:space="preserve"> </w:t>
       </w:r>
       <w:r>
+        <w:t xml:space="preserve">show </w:t>
+      </w:r>
+      <w:r>
+        <w:t>wildfires have</w:t>
+      </w:r>
+      <w:r>
+        <w:t xml:space="preserve"> </w:t>
+      </w:r>
+      <w:r>
         <w:t>negatively impact</w:t>
       </w:r>
-      <w:ins w:id="3" w:author="Parks, Robbie M" w:date="2022-12-08T15:31:00Z">
-        <w:r>
-          <w:t>ed</w:t>
-        </w:r>
-      </w:ins>
+      <w:r>
+        <w:t>ed</w:t>
+      </w:r>
       <w:r>
         <w:t xml:space="preserve"> test scores</w:t>
       </w:r>
@@ -646,13 +632,8 @@
       <w:r>
         <w:t xml:space="preserve"> student-level racial/ethnic composition</w:t>
       </w:r>
-      <w:ins w:id="4" w:author="Gabriella Meltzer" w:date="2022-12-08T15:09:00Z">
-        <w:r>
-          <w:t xml:space="preserve"> </w:t>
-        </w:r>
-      </w:ins>
-      <w:r>
-        <w:t>and socioeconomic status</w:t>
+      <w:r>
+        <w:t xml:space="preserve"> and socioeconomic status</w:t>
       </w:r>
       <w:r>
         <w:t xml:space="preserve">, </w:t>
@@ -724,16 +705,9 @@
       <w:pPr>
         <w:jc w:val="both"/>
       </w:pPr>
-      <w:ins w:id="5" w:author="Parks, Robbie M" w:date="2022-12-08T15:31:00Z">
-        <w:r>
-          <w:t>For initial results, f</w:t>
-        </w:r>
-      </w:ins>
-      <w:del w:id="6" w:author="Parks, Robbie M" w:date="2022-12-08T15:31:00Z">
-        <w:r>
-          <w:delText>F</w:delText>
-        </w:r>
-      </w:del>
+      <w:r>
+        <w:t>For initial results, f</w:t>
+      </w:r>
       <w:r>
         <w:t>or hurricane-exposed counties in Florida</w:t>
       </w:r>
@@ -741,26 +715,11 @@
         <w:t xml:space="preserve"> during 2009–2018</w:t>
       </w:r>
       <w:r>
-        <w:t xml:space="preserve">, </w:t>
-      </w:r>
-      <w:del w:id="7" w:author="Parks, Robbie M" w:date="2022-12-08T15:32:00Z">
-        <w:r>
-          <w:delText xml:space="preserve">exposure to </w:delText>
-        </w:r>
-      </w:del>
-      <w:r>
-        <w:t>hurricane force-wind</w:t>
-      </w:r>
-      <w:ins w:id="8" w:author="Parks, Robbie M" w:date="2022-12-08T15:32:00Z">
-        <w:r>
-          <w:t xml:space="preserve"> exposure</w:t>
-        </w:r>
-      </w:ins>
-      <w:del w:id="9" w:author="Parks, Robbie M" w:date="2022-12-08T15:32:00Z">
-        <w:r>
-          <w:delText>s</w:delText>
-        </w:r>
-      </w:del>
+        <w:t>, hurricane force-wind</w:t>
+      </w:r>
+      <w:r>
+        <w:t xml:space="preserve"> exposure</w:t>
+      </w:r>
       <w:r>
         <w:t xml:space="preserve"> </w:t>
       </w:r>
@@ -1101,17 +1060,6 @@
     <w:abstractNumId w:val="0"/>
   </w:num>
 </w:numbering>
-</file>
-
-<file path=word/people.xml><?xml version="1.0" encoding="utf-8"?>
-<w15:people xmlns:wpc="http://schemas.microsoft.com/office/word/2010/wordprocessingCanvas" xmlns:cx="http://schemas.microsoft.com/office/drawing/2014/chartex" xmlns:cx1="http://schemas.microsoft.com/office/drawing/2015/9/8/chartex" xmlns:cx2="http://schemas.microsoft.com/office/drawing/2015/10/21/chartex" xmlns:cx3="http://schemas.microsoft.com/office/drawing/2016/5/9/chartex" xmlns:cx4="http://schemas.microsoft.com/office/drawing/2016/5/10/chartex" xmlns:cx5="http://schemas.microsoft.com/office/drawing/2016/5/11/chartex" xmlns:cx6="http://schemas.microsoft.com/office/drawing/2016/5/12/chartex" xmlns:cx7="http://schemas.microsoft.com/office/drawing/2016/5/13/chartex" xmlns:cx8="http://schemas.microsoft.com/office/drawing/2016/5/14/chartex" xmlns:mc="http://schemas.openxmlformats.org/markup-compatibility/2006" xmlns:aink="http://schemas.microsoft.com/office/drawing/2016/ink" xmlns:am3d="http://schemas.microsoft.com/office/drawing/2017/model3d" xmlns:o="urn:schemas-microsoft-com:office:office" xmlns:oel="http://schemas.microsoft.com/office/2019/extlst" xmlns:r="http://schemas.openxmlformats.org/officeDocument/2006/relationships" xmlns:m="http://schemas.openxmlformats.org/officeDocument/2006/math" xmlns:v="urn:schemas-microsoft-com:vml" xmlns:wp14="http://schemas.microsoft.com/office/word/2010/wordprocessingDrawing" xmlns:wp="http://schemas.openxmlformats.org/drawingml/2006/wordprocessingDrawing" xmlns:w10="urn:schemas-microsoft-com:office:word" xmlns:w="http://schemas.openxmlformats.org/wordprocessingml/2006/main" xmlns:w14="http://schemas.microsoft.com/office/word/2010/wordml" xmlns:w15="http://schemas.microsoft.com/office/word/2012/wordml" xmlns:w16cex="http://schemas.microsoft.com/office/word/2018/wordml/cex" xmlns:w16cid="http://schemas.microsoft.com/office/word/2016/wordml/cid" xmlns:w16="http://schemas.microsoft.com/office/word/2018/wordml" xmlns:w16sdtdh="http://schemas.microsoft.com/office/word/2020/wordml/sdtdatahash" xmlns:w16se="http://schemas.microsoft.com/office/word/2015/wordml/symex" xmlns:wpg="http://schemas.microsoft.com/office/word/2010/wordprocessingGroup" xmlns:wpi="http://schemas.microsoft.com/office/word/2010/wordprocessingInk" xmlns:wne="http://schemas.microsoft.com/office/word/2006/wordml" xmlns:wps="http://schemas.microsoft.com/office/word/2010/wordprocessingShape" mc:Ignorable="w14 w15 w16se w16cid w16 w16cex w16sdtdh wp14">
-  <w15:person w15:author="Parks, Robbie M">
-    <w15:presenceInfo w15:providerId="AD" w15:userId="S::rmp15@ic.ac.uk::cb6b7f8d-c7e1-44f5-b2d9-a44f305898c3"/>
-  </w15:person>
-  <w15:person w15:author="Gabriella Meltzer">
-    <w15:presenceInfo w15:providerId="Windows Live" w15:userId="1922e6e6f0c2cea6"/>
-  </w15:person>
-</w15:people>
 </file>
 
 <file path=word/styles.xml><?xml version="1.0" encoding="utf-8"?>

</xml_diff>